<commit_message>
Added QR code, Modified ticket structure
</commit_message>
<xml_diff>
--- a/Backend/ticketTemplates/normal_template.docx
+++ b/Backend/ticketTemplates/normal_template.docx
@@ -388,224 +388,402 @@
               </w:rPr>
               <w:t>To</w:t>
             </w:r>
+            <w:r>
+              <w:rPr>
+                <w:sz w:val="24"/>
+              </w:rPr>
+              <w:t xml:space="preserve">      </w:t>
+            </w:r>
           </w:p>
-          <w:p>
-            <w:pPr>
-              <w:pStyle w:val="TableParagraph"/>
-              <w:tabs>
-                <w:tab w:val="left" w:pos="4818"/>
-                <w:tab w:val="left" w:pos="8423"/>
-              </w:tabs>
-              <w:spacing w:before="60"/>
-              <w:ind w:left="882"/>
-              <w:rPr>
-                <w:sz w:val="24"/>
-              </w:rPr>
-            </w:pPr>
-            <w:r>
-              <w:rPr>
-                <w:sz w:val="24"/>
-              </w:rPr>
-              <w:t>{</w:t>
-            </w:r>
-            <w:proofErr w:type="spellStart"/>
-            <w:r>
-              <w:rPr>
-                <w:sz w:val="24"/>
-              </w:rPr>
-              <w:t>starting_place</w:t>
-            </w:r>
-            <w:proofErr w:type="spellEnd"/>
-            <w:r>
-              <w:rPr>
-                <w:sz w:val="24"/>
-              </w:rPr>
-              <w:t>}</w:t>
-            </w:r>
-            <w:r>
-              <w:rPr>
-                <w:sz w:val="24"/>
-              </w:rPr>
-              <w:tab/>
-            </w:r>
-            <w:r>
-              <w:rPr>
-                <w:b/>
-                <w:spacing w:val="-6"/>
-                <w:sz w:val="24"/>
-              </w:rPr>
-              <w:t>KANTABANJI</w:t>
-            </w:r>
-            <w:r>
-              <w:rPr>
-                <w:b/>
-                <w:spacing w:val="-2"/>
-                <w:sz w:val="24"/>
-              </w:rPr>
-              <w:t xml:space="preserve"> (KBJ)</w:t>
-            </w:r>
-            <w:r>
-              <w:rPr>
-                <w:b/>
-                <w:sz w:val="24"/>
-              </w:rPr>
-              <w:tab/>
-            </w:r>
-            <w:r>
-              <w:rPr>
-                <w:sz w:val="24"/>
-              </w:rPr>
-              <w:t>{</w:t>
-            </w:r>
-            <w:proofErr w:type="spellStart"/>
-            <w:r>
-              <w:rPr>
-                <w:sz w:val="24"/>
-              </w:rPr>
-              <w:t>ending_place</w:t>
-            </w:r>
-            <w:proofErr w:type="spellEnd"/>
-            <w:r>
-              <w:rPr>
-                <w:sz w:val="24"/>
-              </w:rPr>
-              <w:t>}</w:t>
-            </w:r>
-          </w:p>
-          <w:p>
-            <w:pPr>
-              <w:pStyle w:val="TableParagraph"/>
-              <w:tabs>
-                <w:tab w:val="left" w:pos="4318"/>
-                <w:tab w:val="left" w:pos="8435"/>
-              </w:tabs>
-              <w:spacing w:before="42"/>
-              <w:ind w:right="529"/>
+          <w:tbl>
+            <w:tblPr>
+              <w:tblStyle w:val="TableGrid"/>
+              <w:tblW w:w="11056" w:type="dxa"/>
               <w:jc w:val="center"/>
-              <w:rPr>
-                <w:sz w:val="24"/>
-              </w:rPr>
-            </w:pPr>
-            <w:r>
-              <w:rPr>
-                <w:sz w:val="24"/>
-              </w:rPr>
-              <w:t>Start</w:t>
-            </w:r>
-            <w:r>
-              <w:rPr>
-                <w:spacing w:val="-9"/>
-                <w:sz w:val="24"/>
-              </w:rPr>
-              <w:t xml:space="preserve"> </w:t>
-            </w:r>
-            <w:r>
-              <w:rPr>
-                <w:sz w:val="24"/>
-              </w:rPr>
-              <w:t>Date*</w:t>
-            </w:r>
-            <w:r>
-              <w:rPr>
-                <w:spacing w:val="-8"/>
-                <w:sz w:val="24"/>
-              </w:rPr>
-              <w:t xml:space="preserve"> </w:t>
-            </w:r>
-            <w:r>
-              <w:rPr>
-                <w:sz w:val="24"/>
-              </w:rPr>
-              <w:t>{</w:t>
-            </w:r>
-            <w:proofErr w:type="spellStart"/>
-            <w:r>
-              <w:rPr>
-                <w:sz w:val="24"/>
-              </w:rPr>
-              <w:t>start_date</w:t>
-            </w:r>
-            <w:proofErr w:type="spellEnd"/>
-            <w:r>
-              <w:rPr>
-                <w:sz w:val="24"/>
-              </w:rPr>
-              <w:t>}</w:t>
-            </w:r>
-            <w:r>
-              <w:rPr>
-                <w:sz w:val="24"/>
-              </w:rPr>
-              <w:tab/>
-            </w:r>
-            <w:r>
-              <w:rPr>
-                <w:b/>
-                <w:spacing w:val="-4"/>
-                <w:sz w:val="24"/>
-              </w:rPr>
-              <w:t>Departure*</w:t>
-            </w:r>
-            <w:r>
-              <w:rPr>
-                <w:b/>
-                <w:spacing w:val="7"/>
-                <w:sz w:val="24"/>
-              </w:rPr>
-              <w:t xml:space="preserve"> </w:t>
-            </w:r>
-            <w:r>
-              <w:rPr>
-                <w:b/>
-                <w:spacing w:val="-4"/>
-                <w:sz w:val="24"/>
-              </w:rPr>
-              <w:t>N.A.</w:t>
-            </w:r>
-            <w:r>
-              <w:rPr>
-                <w:b/>
-                <w:sz w:val="24"/>
-              </w:rPr>
-              <w:tab/>
-            </w:r>
-            <w:r>
-              <w:rPr>
-                <w:sz w:val="24"/>
-              </w:rPr>
-              <w:t>Arrival*</w:t>
-            </w:r>
-            <w:r>
-              <w:rPr>
-                <w:spacing w:val="-10"/>
-                <w:sz w:val="24"/>
-              </w:rPr>
-              <w:t xml:space="preserve"> </w:t>
-            </w:r>
-            <w:r>
-              <w:rPr>
-                <w:spacing w:val="-4"/>
-                <w:sz w:val="24"/>
-              </w:rPr>
-              <w:t>{</w:t>
-            </w:r>
-            <w:proofErr w:type="spellStart"/>
-            <w:r>
-              <w:rPr>
-                <w:spacing w:val="-4"/>
-                <w:sz w:val="24"/>
-              </w:rPr>
-              <w:t>end_date</w:t>
-            </w:r>
-            <w:proofErr w:type="spellEnd"/>
-            <w:r>
-              <w:rPr>
-                <w:spacing w:val="-4"/>
-                <w:sz w:val="24"/>
-              </w:rPr>
-              <w:t>}</w:t>
-            </w:r>
-          </w:p>
+              <w:tblBorders>
+                <w:top w:val="none" w:sz="0" w:space="0" w:color="auto"/>
+                <w:left w:val="none" w:sz="0" w:space="0" w:color="auto"/>
+                <w:bottom w:val="none" w:sz="0" w:space="0" w:color="auto"/>
+                <w:right w:val="none" w:sz="0" w:space="0" w:color="auto"/>
+                <w:insideH w:val="none" w:sz="0" w:space="0" w:color="auto"/>
+                <w:insideV w:val="none" w:sz="0" w:space="0" w:color="auto"/>
+              </w:tblBorders>
+              <w:tblLook w:val="04A0" w:firstRow="1" w:lastRow="0" w:firstColumn="1" w:lastColumn="0" w:noHBand="0" w:noVBand="1"/>
+            </w:tblPr>
+            <w:tblGrid>
+              <w:gridCol w:w="3685"/>
+              <w:gridCol w:w="4555"/>
+              <w:gridCol w:w="2816"/>
+            </w:tblGrid>
+            <w:tr>
+              <w:trPr>
+                <w:jc w:val="center"/>
+              </w:trPr>
+              <w:tc>
+                <w:tcPr>
+                  <w:tcW w:w="3685" w:type="dxa"/>
+                </w:tcPr>
+                <w:p>
+                  <w:pPr>
+                    <w:pStyle w:val="TableParagraph"/>
+                    <w:tabs>
+                      <w:tab w:val="left" w:pos="4318"/>
+                      <w:tab w:val="left" w:pos="8435"/>
+                    </w:tabs>
+                    <w:spacing w:before="42"/>
+                    <w:ind w:right="529"/>
+                    <w:jc w:val="center"/>
+                    <w:rPr>
+                      <w:sz w:val="24"/>
+                    </w:rPr>
+                  </w:pPr>
+                  <w:r>
+                    <w:rPr>
+                      <w:sz w:val="24"/>
+                    </w:rPr>
+                    <w:t>{</w:t>
+                  </w:r>
+                  <w:proofErr w:type="spellStart"/>
+                  <w:r>
+                    <w:rPr>
+                      <w:sz w:val="24"/>
+                    </w:rPr>
+                    <w:t>starting_place</w:t>
+                  </w:r>
+                  <w:proofErr w:type="spellEnd"/>
+                  <w:r>
+                    <w:rPr>
+                      <w:sz w:val="24"/>
+                    </w:rPr>
+                    <w:t>} ({</w:t>
+                  </w:r>
+                  <w:proofErr w:type="spellStart"/>
+                  <w:r>
+                    <w:rPr>
+                      <w:sz w:val="24"/>
+                    </w:rPr>
+                    <w:t>from_stn_code</w:t>
+                  </w:r>
+                  <w:proofErr w:type="spellEnd"/>
+                  <w:r>
+                    <w:rPr>
+                      <w:sz w:val="24"/>
+                    </w:rPr>
+                    <w:t>})</w:t>
+                  </w:r>
+                </w:p>
+              </w:tc>
+              <w:tc>
+                <w:tcPr>
+                  <w:tcW w:w="4555" w:type="dxa"/>
+                </w:tcPr>
+                <w:p>
+                  <w:pPr>
+                    <w:pStyle w:val="TableParagraph"/>
+                    <w:tabs>
+                      <w:tab w:val="left" w:pos="4318"/>
+                      <w:tab w:val="left" w:pos="8435"/>
+                    </w:tabs>
+                    <w:spacing w:before="42"/>
+                    <w:ind w:right="529"/>
+                    <w:jc w:val="center"/>
+                    <w:rPr>
+                      <w:b/>
+                      <w:bCs/>
+                      <w:sz w:val="24"/>
+                    </w:rPr>
+                  </w:pPr>
+                  <w:r>
+                    <w:rPr>
+                      <w:b/>
+                      <w:bCs/>
+                      <w:sz w:val="24"/>
+                    </w:rPr>
+                    <w:t>{</w:t>
+                  </w:r>
+                  <w:proofErr w:type="spellStart"/>
+                  <w:r>
+                    <w:rPr>
+                      <w:b/>
+                      <w:bCs/>
+                      <w:sz w:val="24"/>
+                    </w:rPr>
+                    <w:t>starting_place</w:t>
+                  </w:r>
+                  <w:proofErr w:type="spellEnd"/>
+                  <w:r>
+                    <w:rPr>
+                      <w:b/>
+                      <w:bCs/>
+                      <w:sz w:val="24"/>
+                    </w:rPr>
+                    <w:t>} ({</w:t>
+                  </w:r>
+                  <w:proofErr w:type="spellStart"/>
+                  <w:r>
+                    <w:rPr>
+                      <w:b/>
+                      <w:bCs/>
+                      <w:sz w:val="24"/>
+                    </w:rPr>
+                    <w:t>from_stn_code</w:t>
+                  </w:r>
+                  <w:proofErr w:type="spellEnd"/>
+                  <w:r>
+                    <w:rPr>
+                      <w:b/>
+                      <w:bCs/>
+                      <w:sz w:val="24"/>
+                    </w:rPr>
+                    <w:t>})</w:t>
+                  </w:r>
+                </w:p>
+              </w:tc>
+              <w:tc>
+                <w:tcPr>
+                  <w:tcW w:w="2816" w:type="dxa"/>
+                </w:tcPr>
+                <w:p>
+                  <w:pPr>
+                    <w:pStyle w:val="TableParagraph"/>
+                    <w:tabs>
+                      <w:tab w:val="left" w:pos="4318"/>
+                      <w:tab w:val="left" w:pos="8435"/>
+                    </w:tabs>
+                    <w:spacing w:before="42"/>
+                    <w:ind w:right="529"/>
+                    <w:jc w:val="center"/>
+                    <w:rPr>
+                      <w:sz w:val="24"/>
+                    </w:rPr>
+                  </w:pPr>
+                  <w:r>
+                    <w:rPr>
+                      <w:sz w:val="24"/>
+                    </w:rPr>
+                    <w:t>{</w:t>
+                  </w:r>
+                  <w:proofErr w:type="spellStart"/>
+                  <w:r>
+                    <w:rPr>
+                      <w:sz w:val="24"/>
+                    </w:rPr>
+                    <w:t>ending_place</w:t>
+                  </w:r>
+                  <w:proofErr w:type="spellEnd"/>
+                  <w:r>
+                    <w:rPr>
+                      <w:sz w:val="24"/>
+                    </w:rPr>
+                    <w:t>} ({</w:t>
+                  </w:r>
+                  <w:proofErr w:type="spellStart"/>
+                  <w:r>
+                    <w:rPr>
+                      <w:sz w:val="24"/>
+                    </w:rPr>
+                    <w:t>end_std</w:t>
+                  </w:r>
+                  <w:proofErr w:type="spellEnd"/>
+                  <w:r>
+                    <w:rPr>
+                      <w:sz w:val="24"/>
+                    </w:rPr>
+                    <w:t>})</w:t>
+                  </w:r>
+                </w:p>
+              </w:tc>
+            </w:tr>
+            <w:tr>
+              <w:trPr>
+                <w:jc w:val="center"/>
+              </w:trPr>
+              <w:tc>
+                <w:tcPr>
+                  <w:tcW w:w="3685" w:type="dxa"/>
+                </w:tcPr>
+                <w:p>
+                  <w:pPr>
+                    <w:pStyle w:val="TableParagraph"/>
+                    <w:tabs>
+                      <w:tab w:val="left" w:pos="4318"/>
+                      <w:tab w:val="left" w:pos="8435"/>
+                    </w:tabs>
+                    <w:spacing w:before="42"/>
+                    <w:ind w:right="529"/>
+                    <w:jc w:val="center"/>
+                    <w:rPr>
+                      <w:sz w:val="24"/>
+                    </w:rPr>
+                  </w:pPr>
+                  <w:r>
+                    <w:rPr>
+                      <w:sz w:val="24"/>
+                    </w:rPr>
+                    <w:t>Start</w:t>
+                  </w:r>
+                  <w:r>
+                    <w:rPr>
+                      <w:spacing w:val="-9"/>
+                      <w:sz w:val="24"/>
+                    </w:rPr>
+                    <w:t xml:space="preserve"> </w:t>
+                  </w:r>
+                  <w:r>
+                    <w:rPr>
+                      <w:sz w:val="24"/>
+                    </w:rPr>
+                    <w:t>Date*</w:t>
+                  </w:r>
+                  <w:r>
+                    <w:rPr>
+                      <w:spacing w:val="-8"/>
+                      <w:sz w:val="24"/>
+                    </w:rPr>
+                    <w:t xml:space="preserve"> </w:t>
+                  </w:r>
+                  <w:r>
+                    <w:rPr>
+                      <w:sz w:val="24"/>
+                    </w:rPr>
+                    <w:t>{</w:t>
+                  </w:r>
+                  <w:proofErr w:type="spellStart"/>
+                  <w:r>
+                    <w:rPr>
+                      <w:sz w:val="24"/>
+                    </w:rPr>
+                    <w:t>start_date</w:t>
+                  </w:r>
+                  <w:proofErr w:type="spellEnd"/>
+                  <w:r>
+                    <w:rPr>
+                      <w:sz w:val="24"/>
+                    </w:rPr>
+                    <w:t>}</w:t>
+                  </w:r>
+                </w:p>
+              </w:tc>
+              <w:tc>
+                <w:tcPr>
+                  <w:tcW w:w="4555" w:type="dxa"/>
+                </w:tcPr>
+                <w:p>
+                  <w:pPr>
+                    <w:pStyle w:val="TableParagraph"/>
+                    <w:tabs>
+                      <w:tab w:val="left" w:pos="4318"/>
+                      <w:tab w:val="left" w:pos="8435"/>
+                    </w:tabs>
+                    <w:spacing w:before="42"/>
+                    <w:ind w:right="529"/>
+                    <w:jc w:val="center"/>
+                    <w:rPr>
+                      <w:sz w:val="24"/>
+                    </w:rPr>
+                  </w:pPr>
+                  <w:r>
+                    <w:rPr>
+                      <w:b/>
+                      <w:spacing w:val="-4"/>
+                      <w:sz w:val="24"/>
+                    </w:rPr>
+                    <w:t>Departure*</w:t>
+                  </w:r>
+                  <w:r>
+                    <w:rPr>
+                      <w:b/>
+                      <w:spacing w:val="7"/>
+                      <w:sz w:val="24"/>
+                    </w:rPr>
+                    <w:t xml:space="preserve"> </w:t>
+                  </w:r>
+                  <w:r>
+                    <w:rPr>
+                      <w:b/>
+                      <w:spacing w:val="-4"/>
+                      <w:sz w:val="24"/>
+                    </w:rPr>
+                    <w:t>{</w:t>
+                  </w:r>
+                  <w:proofErr w:type="spellStart"/>
+                  <w:r>
+                    <w:rPr>
+                      <w:b/>
+                      <w:spacing w:val="-4"/>
+                      <w:sz w:val="24"/>
+                    </w:rPr>
+                    <w:t>dept_time</w:t>
+                  </w:r>
+                  <w:proofErr w:type="spellEnd"/>
+                  <w:r>
+                    <w:rPr>
+                      <w:b/>
+                      <w:spacing w:val="-4"/>
+                      <w:sz w:val="24"/>
+                    </w:rPr>
+                    <w:t>}</w:t>
+                  </w:r>
+                </w:p>
+              </w:tc>
+              <w:tc>
+                <w:tcPr>
+                  <w:tcW w:w="2816" w:type="dxa"/>
+                </w:tcPr>
+                <w:p>
+                  <w:pPr>
+                    <w:pStyle w:val="TableParagraph"/>
+                    <w:tabs>
+                      <w:tab w:val="left" w:pos="4318"/>
+                      <w:tab w:val="left" w:pos="8435"/>
+                    </w:tabs>
+                    <w:spacing w:before="42"/>
+                    <w:ind w:right="529"/>
+                    <w:jc w:val="center"/>
+                    <w:rPr>
+                      <w:sz w:val="24"/>
+                    </w:rPr>
+                  </w:pPr>
+                  <w:r>
+                    <w:rPr>
+                      <w:sz w:val="24"/>
+                    </w:rPr>
+                    <w:t>Arrival*</w:t>
+                  </w:r>
+                  <w:r>
+                    <w:rPr>
+                      <w:spacing w:val="-10"/>
+                      <w:sz w:val="24"/>
+                    </w:rPr>
+                    <w:t xml:space="preserve"> </w:t>
+                  </w:r>
+                  <w:r>
+                    <w:rPr>
+                      <w:spacing w:val="-4"/>
+                      <w:sz w:val="24"/>
+                    </w:rPr>
+                    <w:t>{</w:t>
+                  </w:r>
+                  <w:proofErr w:type="spellStart"/>
+                  <w:r>
+                    <w:rPr>
+                      <w:spacing w:val="-4"/>
+                      <w:sz w:val="24"/>
+                    </w:rPr>
+                    <w:t>end_date</w:t>
+                  </w:r>
+                  <w:proofErr w:type="spellEnd"/>
+                  <w:r>
+                    <w:rPr>
+                      <w:spacing w:val="-4"/>
+                      <w:sz w:val="24"/>
+                    </w:rPr>
+                    <w:t>}</w:t>
+                  </w:r>
+                </w:p>
+              </w:tc>
+            </w:tr>
+          </w:tbl>
           <w:p>
             <w:pPr>
               <w:pStyle w:val="TableParagraph"/>
@@ -683,241 +861,506 @@
           <w:tcPr>
             <w:tcW w:w="11403" w:type="dxa"/>
           </w:tcPr>
-          <w:p>
-            <w:pPr>
-              <w:pStyle w:val="TableParagraph"/>
-              <w:tabs>
-                <w:tab w:val="left" w:pos="4967"/>
-                <w:tab w:val="left" w:pos="9857"/>
-              </w:tabs>
-              <w:spacing w:before="78"/>
-              <w:ind w:left="1126"/>
-              <w:rPr>
-                <w:b/>
-              </w:rPr>
-            </w:pPr>
-            <w:r>
-              <w:rPr>
-                <w:b/>
-                <w:spacing w:val="-5"/>
-              </w:rPr>
-              <w:t>PNR</w:t>
-            </w:r>
-            <w:r>
-              <w:rPr>
-                <w:b/>
-              </w:rPr>
-              <w:tab/>
-              <w:t>Train</w:t>
-            </w:r>
-            <w:r>
-              <w:rPr>
-                <w:b/>
-                <w:spacing w:val="-8"/>
-              </w:rPr>
-              <w:t xml:space="preserve"> </w:t>
-            </w:r>
-            <w:r>
-              <w:rPr>
-                <w:b/>
-                <w:spacing w:val="-2"/>
-              </w:rPr>
-              <w:t>No./Name</w:t>
-            </w:r>
-            <w:r>
-              <w:rPr>
-                <w:b/>
-              </w:rPr>
-              <w:tab/>
-            </w:r>
-            <w:r>
-              <w:rPr>
-                <w:b/>
-                <w:spacing w:val="-2"/>
-              </w:rPr>
-              <w:t>Class</w:t>
-            </w:r>
-          </w:p>
-          <w:p>
-            <w:pPr>
-              <w:pStyle w:val="TableParagraph"/>
-              <w:tabs>
-                <w:tab w:val="left" w:pos="4171"/>
-                <w:tab w:val="left" w:pos="8795"/>
-              </w:tabs>
-              <w:spacing w:before="48"/>
-              <w:ind w:left="396"/>
+          <w:tbl>
+            <w:tblPr>
+              <w:tblStyle w:val="TableGrid"/>
+              <w:tblW w:w="11056" w:type="dxa"/>
               <w:jc w:val="center"/>
-              <w:rPr>
-                <w:b/>
-                <w:sz w:val="27"/>
-              </w:rPr>
-            </w:pPr>
-            <w:r>
-              <w:rPr>
-                <w:b/>
-                <w:color w:val="2D73B4"/>
-                <w:spacing w:val="-2"/>
-                <w:sz w:val="27"/>
-              </w:rPr>
-              <w:t>{</w:t>
-            </w:r>
-            <w:proofErr w:type="spellStart"/>
-            <w:r>
-              <w:rPr>
-                <w:b/>
-                <w:color w:val="2D73B4"/>
-                <w:spacing w:val="-2"/>
-                <w:sz w:val="27"/>
-              </w:rPr>
-              <w:t>pnr</w:t>
-            </w:r>
-            <w:proofErr w:type="spellEnd"/>
-            <w:r>
-              <w:rPr>
-                <w:b/>
-                <w:color w:val="2D73B4"/>
-                <w:spacing w:val="-2"/>
-                <w:sz w:val="27"/>
-              </w:rPr>
-              <w:t>}</w:t>
-            </w:r>
-            <w:r>
-              <w:rPr>
-                <w:b/>
-                <w:color w:val="2D73B4"/>
-                <w:sz w:val="27"/>
-              </w:rPr>
-              <w:tab/>
-            </w:r>
-            <w:r>
-              <w:rPr>
-                <w:b/>
-                <w:color w:val="2D73B4"/>
-                <w:spacing w:val="-6"/>
-                <w:sz w:val="27"/>
-              </w:rPr>
-              <w:t>{</w:t>
-            </w:r>
-            <w:proofErr w:type="spellStart"/>
-            <w:r>
-              <w:rPr>
-                <w:b/>
-                <w:color w:val="2D73B4"/>
-                <w:spacing w:val="-6"/>
-                <w:sz w:val="27"/>
-              </w:rPr>
-              <w:t>train_name</w:t>
-            </w:r>
-            <w:proofErr w:type="spellEnd"/>
-            <w:r>
-              <w:rPr>
-                <w:b/>
-                <w:color w:val="2D73B4"/>
-                <w:spacing w:val="-6"/>
-                <w:sz w:val="27"/>
-              </w:rPr>
-              <w:t>}</w:t>
-            </w:r>
-            <w:r>
-              <w:rPr>
-                <w:b/>
-                <w:color w:val="2D73B4"/>
-                <w:sz w:val="27"/>
-              </w:rPr>
-              <w:tab/>
-            </w:r>
-            <w:r>
-              <w:rPr>
-                <w:b/>
-                <w:color w:val="2D73B4"/>
-                <w:spacing w:val="-4"/>
-                <w:sz w:val="27"/>
-              </w:rPr>
-              <w:t>{</w:t>
-            </w:r>
-            <w:proofErr w:type="spellStart"/>
-            <w:r>
-              <w:rPr>
-                <w:b/>
-                <w:color w:val="2D73B4"/>
-                <w:spacing w:val="-4"/>
-                <w:sz w:val="27"/>
-              </w:rPr>
-              <w:t>train_class</w:t>
-            </w:r>
-            <w:proofErr w:type="spellEnd"/>
-            <w:r>
-              <w:rPr>
-                <w:b/>
-                <w:color w:val="2D73B4"/>
-                <w:spacing w:val="-4"/>
-                <w:sz w:val="27"/>
-              </w:rPr>
-              <w:t>}</w:t>
-            </w:r>
-          </w:p>
-          <w:p>
-            <w:pPr>
-              <w:pStyle w:val="TableParagraph"/>
-              <w:tabs>
-                <w:tab w:val="left" w:pos="4630"/>
-                <w:tab w:val="left" w:pos="8796"/>
-              </w:tabs>
-              <w:spacing w:before="59"/>
-              <w:ind w:left="354"/>
-              <w:jc w:val="center"/>
-              <w:rPr>
-                <w:b/>
-              </w:rPr>
-            </w:pPr>
-            <w:r>
-              <w:rPr>
-                <w:b/>
-                <w:spacing w:val="-2"/>
-              </w:rPr>
-              <w:t>Quota</w:t>
-            </w:r>
-            <w:r>
-              <w:rPr>
-                <w:b/>
-              </w:rPr>
-              <w:tab/>
-            </w:r>
-            <w:r>
-              <w:rPr>
-                <w:b/>
-                <w:spacing w:val="-2"/>
-              </w:rPr>
-              <w:t>Distance</w:t>
-            </w:r>
-            <w:r>
-              <w:rPr>
-                <w:b/>
-              </w:rPr>
-              <w:tab/>
-            </w:r>
-            <w:r>
-              <w:rPr>
-                <w:b/>
-                <w:spacing w:val="-2"/>
-              </w:rPr>
-              <w:t>Booking</w:t>
-            </w:r>
-            <w:r>
-              <w:rPr>
-                <w:b/>
-              </w:rPr>
-              <w:t xml:space="preserve"> </w:t>
-            </w:r>
-            <w:r>
-              <w:rPr>
-                <w:b/>
-                <w:spacing w:val="-4"/>
-              </w:rPr>
-              <w:t>Date</w:t>
-            </w:r>
-          </w:p>
+              <w:tblBorders>
+                <w:top w:val="none" w:sz="0" w:space="0" w:color="auto"/>
+                <w:left w:val="none" w:sz="0" w:space="0" w:color="auto"/>
+                <w:bottom w:val="none" w:sz="0" w:space="0" w:color="auto"/>
+                <w:right w:val="none" w:sz="0" w:space="0" w:color="auto"/>
+                <w:insideH w:val="none" w:sz="0" w:space="0" w:color="auto"/>
+                <w:insideV w:val="none" w:sz="0" w:space="0" w:color="auto"/>
+              </w:tblBorders>
+              <w:tblLook w:val="04A0" w:firstRow="1" w:lastRow="0" w:firstColumn="1" w:lastColumn="0" w:noHBand="0" w:noVBand="1"/>
+            </w:tblPr>
+            <w:tblGrid>
+              <w:gridCol w:w="2293"/>
+              <w:gridCol w:w="5947"/>
+              <w:gridCol w:w="2816"/>
+            </w:tblGrid>
+            <w:tr>
+              <w:trPr>
+                <w:jc w:val="center"/>
+              </w:trPr>
+              <w:tc>
+                <w:tcPr>
+                  <w:tcW w:w="2293" w:type="dxa"/>
+                </w:tcPr>
+                <w:p>
+                  <w:pPr>
+                    <w:pStyle w:val="TableParagraph"/>
+                    <w:tabs>
+                      <w:tab w:val="left" w:pos="4171"/>
+                      <w:tab w:val="left" w:pos="8795"/>
+                    </w:tabs>
+                    <w:spacing w:before="48"/>
+                    <w:jc w:val="center"/>
+                    <w:rPr>
+                      <w:b/>
+                      <w:sz w:val="27"/>
+                    </w:rPr>
+                  </w:pPr>
+                  <w:r>
+                    <w:rPr>
+                      <w:b/>
+                      <w:spacing w:val="-5"/>
+                    </w:rPr>
+                    <w:t>PNR</w:t>
+                  </w:r>
+                </w:p>
+              </w:tc>
+              <w:tc>
+                <w:tcPr>
+                  <w:tcW w:w="5947" w:type="dxa"/>
+                </w:tcPr>
+                <w:p>
+                  <w:pPr>
+                    <w:pStyle w:val="TableParagraph"/>
+                    <w:tabs>
+                      <w:tab w:val="left" w:pos="4171"/>
+                      <w:tab w:val="left" w:pos="8795"/>
+                    </w:tabs>
+                    <w:spacing w:before="48"/>
+                    <w:jc w:val="center"/>
+                    <w:rPr>
+                      <w:b/>
+                      <w:sz w:val="27"/>
+                    </w:rPr>
+                  </w:pPr>
+                  <w:r>
+                    <w:rPr>
+                      <w:b/>
+                    </w:rPr>
+                    <w:t>Train</w:t>
+                  </w:r>
+                  <w:r>
+                    <w:rPr>
+                      <w:b/>
+                      <w:spacing w:val="-8"/>
+                    </w:rPr>
+                    <w:t xml:space="preserve"> </w:t>
+                  </w:r>
+                  <w:r>
+                    <w:rPr>
+                      <w:b/>
+                      <w:spacing w:val="-2"/>
+                    </w:rPr>
+                    <w:t>No./Name</w:t>
+                  </w:r>
+                </w:p>
+              </w:tc>
+              <w:tc>
+                <w:tcPr>
+                  <w:tcW w:w="2816" w:type="dxa"/>
+                </w:tcPr>
+                <w:p>
+                  <w:pPr>
+                    <w:pStyle w:val="TableParagraph"/>
+                    <w:tabs>
+                      <w:tab w:val="left" w:pos="4171"/>
+                      <w:tab w:val="left" w:pos="8795"/>
+                    </w:tabs>
+                    <w:spacing w:before="48"/>
+                    <w:jc w:val="center"/>
+                    <w:rPr>
+                      <w:b/>
+                      <w:sz w:val="27"/>
+                    </w:rPr>
+                  </w:pPr>
+                  <w:r>
+                    <w:rPr>
+                      <w:b/>
+                      <w:spacing w:val="-2"/>
+                    </w:rPr>
+                    <w:t>Class</w:t>
+                  </w:r>
+                </w:p>
+              </w:tc>
+            </w:tr>
+            <w:tr>
+              <w:trPr>
+                <w:jc w:val="center"/>
+              </w:trPr>
+              <w:tc>
+                <w:tcPr>
+                  <w:tcW w:w="2293" w:type="dxa"/>
+                </w:tcPr>
+                <w:p>
+                  <w:pPr>
+                    <w:pStyle w:val="TableParagraph"/>
+                    <w:tabs>
+                      <w:tab w:val="left" w:pos="4171"/>
+                      <w:tab w:val="left" w:pos="8795"/>
+                    </w:tabs>
+                    <w:spacing w:before="48"/>
+                    <w:jc w:val="center"/>
+                    <w:rPr>
+                      <w:b/>
+                      <w:sz w:val="24"/>
+                      <w:szCs w:val="24"/>
+                    </w:rPr>
+                  </w:pPr>
+                  <w:r>
+                    <w:rPr>
+                      <w:b/>
+                      <w:color w:val="2D73B4"/>
+                      <w:spacing w:val="-2"/>
+                      <w:sz w:val="24"/>
+                      <w:szCs w:val="24"/>
+                    </w:rPr>
+                    <w:t>{</w:t>
+                  </w:r>
+                  <w:proofErr w:type="spellStart"/>
+                  <w:r>
+                    <w:rPr>
+                      <w:b/>
+                      <w:color w:val="2D73B4"/>
+                      <w:spacing w:val="-2"/>
+                      <w:sz w:val="24"/>
+                      <w:szCs w:val="24"/>
+                    </w:rPr>
+                    <w:t>pnr</w:t>
+                  </w:r>
+                  <w:proofErr w:type="spellEnd"/>
+                  <w:r>
+                    <w:rPr>
+                      <w:b/>
+                      <w:color w:val="2D73B4"/>
+                      <w:spacing w:val="-2"/>
+                      <w:sz w:val="24"/>
+                      <w:szCs w:val="24"/>
+                    </w:rPr>
+                    <w:t>}</w:t>
+                  </w:r>
+                </w:p>
+              </w:tc>
+              <w:tc>
+                <w:tcPr>
+                  <w:tcW w:w="5947" w:type="dxa"/>
+                </w:tcPr>
+                <w:p>
+                  <w:pPr>
+                    <w:pStyle w:val="TableParagraph"/>
+                    <w:tabs>
+                      <w:tab w:val="left" w:pos="4171"/>
+                      <w:tab w:val="left" w:pos="8795"/>
+                    </w:tabs>
+                    <w:spacing w:before="48"/>
+                    <w:jc w:val="center"/>
+                    <w:rPr>
+                      <w:b/>
+                      <w:sz w:val="24"/>
+                      <w:szCs w:val="24"/>
+                    </w:rPr>
+                  </w:pPr>
+                  <w:r>
+                    <w:rPr>
+                      <w:b/>
+                      <w:color w:val="2D73B4"/>
+                      <w:spacing w:val="-6"/>
+                      <w:sz w:val="24"/>
+                      <w:szCs w:val="24"/>
+                    </w:rPr>
+                    <w:t>{</w:t>
+                  </w:r>
+                  <w:proofErr w:type="spellStart"/>
+                  <w:r>
+                    <w:rPr>
+                      <w:b/>
+                      <w:color w:val="2D73B4"/>
+                      <w:spacing w:val="-6"/>
+                      <w:sz w:val="24"/>
+                      <w:szCs w:val="24"/>
+                    </w:rPr>
+                    <w:t>train_name</w:t>
+                  </w:r>
+                  <w:proofErr w:type="spellEnd"/>
+                  <w:r>
+                    <w:rPr>
+                      <w:b/>
+                      <w:color w:val="2D73B4"/>
+                      <w:spacing w:val="-6"/>
+                      <w:sz w:val="24"/>
+                      <w:szCs w:val="24"/>
+                    </w:rPr>
+                    <w:t>}</w:t>
+                  </w:r>
+                </w:p>
+              </w:tc>
+              <w:tc>
+                <w:tcPr>
+                  <w:tcW w:w="2816" w:type="dxa"/>
+                </w:tcPr>
+                <w:p>
+                  <w:pPr>
+                    <w:pStyle w:val="TableParagraph"/>
+                    <w:tabs>
+                      <w:tab w:val="left" w:pos="4171"/>
+                      <w:tab w:val="left" w:pos="8795"/>
+                    </w:tabs>
+                    <w:spacing w:before="48"/>
+                    <w:jc w:val="center"/>
+                    <w:rPr>
+                      <w:b/>
+                      <w:sz w:val="24"/>
+                      <w:szCs w:val="24"/>
+                    </w:rPr>
+                  </w:pPr>
+                  <w:r>
+                    <w:rPr>
+                      <w:b/>
+                      <w:color w:val="2D73B4"/>
+                      <w:spacing w:val="-4"/>
+                      <w:sz w:val="24"/>
+                      <w:szCs w:val="24"/>
+                    </w:rPr>
+                    <w:t>{</w:t>
+                  </w:r>
+                  <w:proofErr w:type="spellStart"/>
+                  <w:r>
+                    <w:rPr>
+                      <w:b/>
+                      <w:color w:val="2D73B4"/>
+                      <w:spacing w:val="-4"/>
+                      <w:sz w:val="24"/>
+                      <w:szCs w:val="24"/>
+                    </w:rPr>
+                    <w:t>train_class</w:t>
+                  </w:r>
+                  <w:proofErr w:type="spellEnd"/>
+                  <w:r>
+                    <w:rPr>
+                      <w:b/>
+                      <w:color w:val="2D73B4"/>
+                      <w:spacing w:val="-4"/>
+                      <w:sz w:val="24"/>
+                      <w:szCs w:val="24"/>
+                    </w:rPr>
+                    <w:t>}</w:t>
+                  </w:r>
+                </w:p>
+              </w:tc>
+            </w:tr>
+            <w:tr>
+              <w:trPr>
+                <w:jc w:val="center"/>
+              </w:trPr>
+              <w:tc>
+                <w:tcPr>
+                  <w:tcW w:w="2293" w:type="dxa"/>
+                </w:tcPr>
+                <w:p>
+                  <w:pPr>
+                    <w:pStyle w:val="TableParagraph"/>
+                    <w:tabs>
+                      <w:tab w:val="left" w:pos="4171"/>
+                      <w:tab w:val="left" w:pos="8795"/>
+                    </w:tabs>
+                    <w:spacing w:before="48"/>
+                    <w:jc w:val="center"/>
+                    <w:rPr>
+                      <w:b/>
+                      <w:color w:val="2D73B4"/>
+                      <w:spacing w:val="-2"/>
+                      <w:sz w:val="27"/>
+                    </w:rPr>
+                  </w:pPr>
+                  <w:r>
+                    <w:rPr>
+                      <w:b/>
+                      <w:spacing w:val="-2"/>
+                    </w:rPr>
+                    <w:t>Quota</w:t>
+                  </w:r>
+                </w:p>
+              </w:tc>
+              <w:tc>
+                <w:tcPr>
+                  <w:tcW w:w="5947" w:type="dxa"/>
+                </w:tcPr>
+                <w:p>
+                  <w:pPr>
+                    <w:pStyle w:val="TableParagraph"/>
+                    <w:tabs>
+                      <w:tab w:val="left" w:pos="4171"/>
+                      <w:tab w:val="left" w:pos="8795"/>
+                    </w:tabs>
+                    <w:spacing w:before="48"/>
+                    <w:jc w:val="center"/>
+                    <w:rPr>
+                      <w:b/>
+                      <w:color w:val="2D73B4"/>
+                      <w:spacing w:val="-6"/>
+                      <w:sz w:val="27"/>
+                    </w:rPr>
+                  </w:pPr>
+                  <w:r>
+                    <w:rPr>
+                      <w:b/>
+                      <w:spacing w:val="-2"/>
+                    </w:rPr>
+                    <w:t>Distance</w:t>
+                  </w:r>
+                </w:p>
+              </w:tc>
+              <w:tc>
+                <w:tcPr>
+                  <w:tcW w:w="2816" w:type="dxa"/>
+                </w:tcPr>
+                <w:p>
+                  <w:pPr>
+                    <w:pStyle w:val="TableParagraph"/>
+                    <w:tabs>
+                      <w:tab w:val="left" w:pos="4171"/>
+                      <w:tab w:val="left" w:pos="8795"/>
+                    </w:tabs>
+                    <w:spacing w:before="48"/>
+                    <w:jc w:val="center"/>
+                    <w:rPr>
+                      <w:b/>
+                      <w:color w:val="2D73B4"/>
+                      <w:spacing w:val="-4"/>
+                      <w:sz w:val="27"/>
+                    </w:rPr>
+                  </w:pPr>
+                  <w:r>
+                    <w:rPr>
+                      <w:b/>
+                      <w:spacing w:val="-2"/>
+                    </w:rPr>
+                    <w:t>Booking</w:t>
+                  </w:r>
+                  <w:r>
+                    <w:rPr>
+                      <w:b/>
+                    </w:rPr>
+                    <w:t xml:space="preserve"> </w:t>
+                  </w:r>
+                  <w:r>
+                    <w:rPr>
+                      <w:b/>
+                      <w:spacing w:val="-4"/>
+                    </w:rPr>
+                    <w:t>Date</w:t>
+                  </w:r>
+                </w:p>
+              </w:tc>
+            </w:tr>
+            <w:tr>
+              <w:trPr>
+                <w:jc w:val="center"/>
+              </w:trPr>
+              <w:tc>
+                <w:tcPr>
+                  <w:tcW w:w="2293" w:type="dxa"/>
+                </w:tcPr>
+                <w:p>
+                  <w:pPr>
+                    <w:pStyle w:val="TableParagraph"/>
+                    <w:tabs>
+                      <w:tab w:val="left" w:pos="4171"/>
+                      <w:tab w:val="left" w:pos="8795"/>
+                    </w:tabs>
+                    <w:spacing w:before="48"/>
+                    <w:jc w:val="center"/>
+                    <w:rPr>
+                      <w:b/>
+                      <w:color w:val="2D73B4"/>
+                      <w:spacing w:val="-2"/>
+                      <w:sz w:val="21"/>
+                      <w:szCs w:val="21"/>
+                    </w:rPr>
+                  </w:pPr>
+                  <w:r>
+                    <w:rPr>
+                      <w:sz w:val="21"/>
+                      <w:szCs w:val="21"/>
+                    </w:rPr>
+                    <w:t>{quota}</w:t>
+                  </w:r>
+                </w:p>
+              </w:tc>
+              <w:tc>
+                <w:tcPr>
+                  <w:tcW w:w="5947" w:type="dxa"/>
+                </w:tcPr>
+                <w:p>
+                  <w:pPr>
+                    <w:pStyle w:val="TableParagraph"/>
+                    <w:tabs>
+                      <w:tab w:val="left" w:pos="4171"/>
+                      <w:tab w:val="left" w:pos="8795"/>
+                    </w:tabs>
+                    <w:spacing w:before="48"/>
+                    <w:jc w:val="center"/>
+                    <w:rPr>
+                      <w:b/>
+                      <w:color w:val="2D73B4"/>
+                      <w:spacing w:val="-6"/>
+                      <w:sz w:val="21"/>
+                      <w:szCs w:val="21"/>
+                    </w:rPr>
+                  </w:pPr>
+                  <w:r>
+                    <w:rPr>
+                      <w:sz w:val="21"/>
+                      <w:szCs w:val="21"/>
+                    </w:rPr>
+                    <w:t>{distance}</w:t>
+                  </w:r>
+                </w:p>
+              </w:tc>
+              <w:tc>
+                <w:tcPr>
+                  <w:tcW w:w="2816" w:type="dxa"/>
+                </w:tcPr>
+                <w:p>
+                  <w:pPr>
+                    <w:pStyle w:val="TableParagraph"/>
+                    <w:tabs>
+                      <w:tab w:val="left" w:pos="4171"/>
+                      <w:tab w:val="left" w:pos="8795"/>
+                    </w:tabs>
+                    <w:spacing w:before="48"/>
+                    <w:jc w:val="center"/>
+                    <w:rPr>
+                      <w:b/>
+                      <w:color w:val="2D73B4"/>
+                      <w:spacing w:val="-4"/>
+                      <w:sz w:val="21"/>
+                      <w:szCs w:val="21"/>
+                    </w:rPr>
+                  </w:pPr>
+                  <w:r>
+                    <w:rPr>
+                      <w:sz w:val="21"/>
+                      <w:szCs w:val="21"/>
+                    </w:rPr>
+                    <w:t>{</w:t>
+                  </w:r>
+                  <w:proofErr w:type="spellStart"/>
+                  <w:r>
+                    <w:rPr>
+                      <w:sz w:val="21"/>
+                      <w:szCs w:val="21"/>
+                    </w:rPr>
+                    <w:t>booking_date_time</w:t>
+                  </w:r>
+                  <w:proofErr w:type="spellEnd"/>
+                  <w:r>
+                    <w:rPr>
+                      <w:sz w:val="21"/>
+                      <w:szCs w:val="21"/>
+                    </w:rPr>
+                    <w:t>}</w:t>
+                  </w:r>
+                </w:p>
+              </w:tc>
+            </w:tr>
+          </w:tbl>
           <w:p>
             <w:pPr>
               <w:pStyle w:val="TableParagraph"/>
@@ -926,55 +1369,10 @@
                 <w:tab w:val="left" w:pos="9020"/>
               </w:tabs>
               <w:spacing w:before="95"/>
-              <w:ind w:left="742"/>
               <w:rPr>
                 <w:sz w:val="19"/>
               </w:rPr>
             </w:pPr>
-            <w:r>
-              <w:rPr>
-                <w:sz w:val="19"/>
-              </w:rPr>
-              <w:t>{quota}</w:t>
-            </w:r>
-            <w:r>
-              <w:rPr>
-                <w:sz w:val="19"/>
-              </w:rPr>
-              <w:tab/>
-            </w:r>
-            <w:r>
-              <w:rPr>
-                <w:sz w:val="19"/>
-              </w:rPr>
-              <w:t>{distance}</w:t>
-            </w:r>
-            <w:r>
-              <w:rPr>
-                <w:sz w:val="19"/>
-              </w:rPr>
-              <w:tab/>
-            </w:r>
-            <w:r>
-              <w:rPr>
-                <w:sz w:val="19"/>
-              </w:rPr>
-              <w:t>{</w:t>
-            </w:r>
-            <w:proofErr w:type="spellStart"/>
-            <w:r>
-              <w:rPr>
-                <w:sz w:val="19"/>
-              </w:rPr>
-              <w:t>booking_date_time</w:t>
-            </w:r>
-            <w:proofErr w:type="spellEnd"/>
-            <w:r>
-              <w:rPr>
-                <w:sz w:val="19"/>
-              </w:rPr>
-              <w:t>}</w:t>
-            </w:r>
           </w:p>
         </w:tc>
       </w:tr>
@@ -1023,138 +1421,393 @@
               <w:t>Details</w:t>
             </w:r>
           </w:p>
-          <w:p>
-            <w:pPr>
-              <w:pStyle w:val="TableParagraph"/>
-              <w:tabs>
-                <w:tab w:val="left" w:pos="2939"/>
-                <w:tab w:val="left" w:pos="3847"/>
-                <w:tab w:val="left" w:pos="5141"/>
-                <w:tab w:val="left" w:pos="8309"/>
-              </w:tabs>
-              <w:spacing w:before="87"/>
-              <w:ind w:left="239"/>
-              <w:rPr>
-                <w:b/>
-                <w:sz w:val="21"/>
-              </w:rPr>
-            </w:pPr>
-            <w:r>
-              <w:rPr>
-                <w:b/>
-                <w:sz w:val="21"/>
-              </w:rPr>
-              <w:t>#</w:t>
-            </w:r>
-            <w:r>
-              <w:rPr>
-                <w:b/>
-                <w:spacing w:val="42"/>
-                <w:sz w:val="21"/>
-              </w:rPr>
-              <w:t xml:space="preserve">  </w:t>
-            </w:r>
-            <w:r>
-              <w:rPr>
-                <w:b/>
-                <w:spacing w:val="-4"/>
-                <w:sz w:val="21"/>
-              </w:rPr>
-              <w:t>Name</w:t>
-            </w:r>
-            <w:r>
-              <w:rPr>
-                <w:b/>
-                <w:sz w:val="21"/>
-              </w:rPr>
-              <w:tab/>
-            </w:r>
-            <w:r>
-              <w:rPr>
-                <w:b/>
-                <w:spacing w:val="-5"/>
-                <w:sz w:val="21"/>
-              </w:rPr>
-              <w:t>Age</w:t>
-            </w:r>
-            <w:r>
-              <w:rPr>
-                <w:b/>
-                <w:sz w:val="21"/>
-              </w:rPr>
-              <w:tab/>
-            </w:r>
-            <w:r>
-              <w:rPr>
-                <w:b/>
-                <w:spacing w:val="-2"/>
-                <w:sz w:val="21"/>
-              </w:rPr>
-              <w:t>Gender</w:t>
-            </w:r>
-            <w:r>
-              <w:rPr>
-                <w:b/>
-                <w:sz w:val="21"/>
-              </w:rPr>
-              <w:tab/>
-            </w:r>
-            <w:r>
-              <w:rPr>
-                <w:b/>
-                <w:spacing w:val="-4"/>
-                <w:sz w:val="21"/>
-              </w:rPr>
-              <w:t>Booking</w:t>
-            </w:r>
-            <w:r>
-              <w:rPr>
-                <w:b/>
-                <w:spacing w:val="-1"/>
-                <w:sz w:val="21"/>
-              </w:rPr>
-              <w:t xml:space="preserve"> </w:t>
-            </w:r>
-            <w:r>
-              <w:rPr>
-                <w:b/>
-                <w:spacing w:val="-2"/>
-                <w:sz w:val="21"/>
-              </w:rPr>
-              <w:t>Status</w:t>
-            </w:r>
-            <w:r>
-              <w:rPr>
-                <w:b/>
-                <w:sz w:val="21"/>
-              </w:rPr>
-              <w:tab/>
-            </w:r>
-            <w:r>
-              <w:rPr>
-                <w:b/>
-                <w:spacing w:val="-2"/>
-                <w:sz w:val="21"/>
-              </w:rPr>
-              <w:t>Current</w:t>
-            </w:r>
-            <w:r>
-              <w:rPr>
-                <w:b/>
-                <w:spacing w:val="-7"/>
-                <w:sz w:val="21"/>
-              </w:rPr>
-              <w:t xml:space="preserve"> </w:t>
-            </w:r>
-            <w:r>
-              <w:rPr>
-                <w:b/>
-                <w:spacing w:val="-2"/>
-                <w:sz w:val="21"/>
-              </w:rPr>
-              <w:t>Status</w:t>
-            </w:r>
-          </w:p>
+          <w:tbl>
+            <w:tblPr>
+              <w:tblStyle w:val="TableGrid"/>
+              <w:tblW w:w="11019" w:type="dxa"/>
+              <w:tblInd w:w="212" w:type="dxa"/>
+              <w:tblBorders>
+                <w:top w:val="none" w:sz="0" w:space="0" w:color="auto"/>
+                <w:left w:val="none" w:sz="0" w:space="0" w:color="auto"/>
+                <w:bottom w:val="none" w:sz="0" w:space="0" w:color="auto"/>
+                <w:right w:val="none" w:sz="0" w:space="0" w:color="auto"/>
+                <w:insideH w:val="none" w:sz="0" w:space="0" w:color="auto"/>
+                <w:insideV w:val="none" w:sz="0" w:space="0" w:color="auto"/>
+              </w:tblBorders>
+              <w:tblLook w:val="04A0" w:firstRow="1" w:lastRow="0" w:firstColumn="1" w:lastColumn="0" w:noHBand="0" w:noVBand="1"/>
+            </w:tblPr>
+            <w:tblGrid>
+              <w:gridCol w:w="2661"/>
+              <w:gridCol w:w="851"/>
+              <w:gridCol w:w="1129"/>
+              <w:gridCol w:w="3260"/>
+              <w:gridCol w:w="3118"/>
+            </w:tblGrid>
+            <w:tr>
+              <w:tc>
+                <w:tcPr>
+                  <w:tcW w:w="2661" w:type="dxa"/>
+                </w:tcPr>
+                <w:p>
+                  <w:pPr>
+                    <w:pStyle w:val="TableParagraph"/>
+                    <w:tabs>
+                      <w:tab w:val="left" w:pos="2999"/>
+                      <w:tab w:val="left" w:pos="4057"/>
+                      <w:tab w:val="left" w:pos="5081"/>
+                      <w:tab w:val="left" w:pos="8249"/>
+                    </w:tabs>
+                    <w:spacing w:before="45"/>
+                    <w:ind w:left="-142"/>
+                    <w:rPr>
+                      <w:b/>
+                      <w:bCs/>
+                      <w:sz w:val="21"/>
+                    </w:rPr>
+                  </w:pPr>
+                  <w:r>
+                    <w:rPr>
+                      <w:b/>
+                      <w:bCs/>
+                      <w:sz w:val="21"/>
+                    </w:rPr>
+                    <w:t xml:space="preserve"> </w:t>
+                  </w:r>
+                  <w:r>
+                    <w:rPr>
+                      <w:b/>
+                      <w:bCs/>
+                      <w:sz w:val="21"/>
+                    </w:rPr>
+                    <w:t>#   Name</w:t>
+                  </w:r>
+                </w:p>
+              </w:tc>
+              <w:tc>
+                <w:tcPr>
+                  <w:tcW w:w="851" w:type="dxa"/>
+                </w:tcPr>
+                <w:p>
+                  <w:pPr>
+                    <w:pStyle w:val="TableParagraph"/>
+                    <w:tabs>
+                      <w:tab w:val="left" w:pos="2999"/>
+                      <w:tab w:val="left" w:pos="4057"/>
+                      <w:tab w:val="left" w:pos="5081"/>
+                      <w:tab w:val="left" w:pos="8249"/>
+                    </w:tabs>
+                    <w:spacing w:before="45"/>
+                    <w:jc w:val="center"/>
+                    <w:rPr>
+                      <w:b/>
+                      <w:bCs/>
+                      <w:sz w:val="21"/>
+                    </w:rPr>
+                  </w:pPr>
+                  <w:r>
+                    <w:rPr>
+                      <w:b/>
+                      <w:bCs/>
+                      <w:sz w:val="21"/>
+                    </w:rPr>
+                    <w:t>Age</w:t>
+                  </w:r>
+                </w:p>
+              </w:tc>
+              <w:tc>
+                <w:tcPr>
+                  <w:tcW w:w="1129" w:type="dxa"/>
+                </w:tcPr>
+                <w:p>
+                  <w:pPr>
+                    <w:pStyle w:val="TableParagraph"/>
+                    <w:tabs>
+                      <w:tab w:val="left" w:pos="2999"/>
+                      <w:tab w:val="left" w:pos="4057"/>
+                      <w:tab w:val="left" w:pos="5081"/>
+                      <w:tab w:val="left" w:pos="8249"/>
+                    </w:tabs>
+                    <w:spacing w:before="45"/>
+                    <w:jc w:val="center"/>
+                    <w:rPr>
+                      <w:b/>
+                      <w:bCs/>
+                      <w:sz w:val="21"/>
+                    </w:rPr>
+                  </w:pPr>
+                  <w:r>
+                    <w:rPr>
+                      <w:b/>
+                      <w:bCs/>
+                      <w:sz w:val="21"/>
+                    </w:rPr>
+                    <w:t>Gender</w:t>
+                  </w:r>
+                </w:p>
+              </w:tc>
+              <w:tc>
+                <w:tcPr>
+                  <w:tcW w:w="3260" w:type="dxa"/>
+                </w:tcPr>
+                <w:p>
+                  <w:pPr>
+                    <w:pStyle w:val="TableParagraph"/>
+                    <w:tabs>
+                      <w:tab w:val="left" w:pos="2999"/>
+                      <w:tab w:val="left" w:pos="4057"/>
+                      <w:tab w:val="left" w:pos="5081"/>
+                      <w:tab w:val="left" w:pos="8249"/>
+                    </w:tabs>
+                    <w:spacing w:before="45"/>
+                    <w:jc w:val="center"/>
+                    <w:rPr>
+                      <w:b/>
+                      <w:bCs/>
+                      <w:sz w:val="21"/>
+                    </w:rPr>
+                  </w:pPr>
+                  <w:r>
+                    <w:rPr>
+                      <w:b/>
+                      <w:bCs/>
+                      <w:sz w:val="21"/>
+                    </w:rPr>
+                    <w:t>Booking Status</w:t>
+                  </w:r>
+                </w:p>
+              </w:tc>
+              <w:tc>
+                <w:tcPr>
+                  <w:tcW w:w="3118" w:type="dxa"/>
+                </w:tcPr>
+                <w:p>
+                  <w:pPr>
+                    <w:pStyle w:val="TableParagraph"/>
+                    <w:tabs>
+                      <w:tab w:val="left" w:pos="2999"/>
+                      <w:tab w:val="left" w:pos="4057"/>
+                      <w:tab w:val="left" w:pos="5081"/>
+                      <w:tab w:val="left" w:pos="8249"/>
+                    </w:tabs>
+                    <w:spacing w:before="45"/>
+                    <w:jc w:val="center"/>
+                    <w:rPr>
+                      <w:b/>
+                      <w:bCs/>
+                      <w:sz w:val="21"/>
+                    </w:rPr>
+                  </w:pPr>
+                  <w:r>
+                    <w:rPr>
+                      <w:b/>
+                      <w:bCs/>
+                      <w:sz w:val="21"/>
+                    </w:rPr>
+                    <w:t>Current Status</w:t>
+                  </w:r>
+                </w:p>
+              </w:tc>
+            </w:tr>
+            <w:tr>
+              <w:tc>
+                <w:tcPr>
+                  <w:tcW w:w="2661" w:type="dxa"/>
+                </w:tcPr>
+                <w:p>
+                  <w:pPr>
+                    <w:pStyle w:val="TableParagraph"/>
+                    <w:tabs>
+                      <w:tab w:val="left" w:pos="2999"/>
+                      <w:tab w:val="left" w:pos="4057"/>
+                      <w:tab w:val="left" w:pos="5081"/>
+                      <w:tab w:val="left" w:pos="8249"/>
+                    </w:tabs>
+                    <w:spacing w:before="45"/>
+                    <w:ind w:left="-142"/>
+                    <w:rPr>
+                      <w:sz w:val="21"/>
+                    </w:rPr>
+                  </w:pPr>
+                  <w:r>
+                    <w:rPr>
+                      <w:sz w:val="21"/>
+                    </w:rPr>
+                    <w:t xml:space="preserve"> </w:t>
+                  </w:r>
+                  <w:proofErr w:type="gramStart"/>
+                  <w:r>
+                    <w:rPr>
+                      <w:sz w:val="21"/>
+                    </w:rPr>
+                    <w:t>1.</w:t>
+                  </w:r>
+                  <w:r>
+                    <w:rPr>
+                      <w:sz w:val="21"/>
+                    </w:rPr>
+                    <w:t xml:space="preserve">  </w:t>
+                  </w:r>
+                  <w:r>
+                    <w:rPr>
+                      <w:sz w:val="21"/>
+                    </w:rPr>
+                    <w:t>{</w:t>
+                  </w:r>
+                  <w:proofErr w:type="spellStart"/>
+                  <w:proofErr w:type="gramEnd"/>
+                  <w:r>
+                    <w:rPr>
+                      <w:sz w:val="21"/>
+                    </w:rPr>
+                    <w:t>passenger_name</w:t>
+                  </w:r>
+                  <w:proofErr w:type="spellEnd"/>
+                  <w:r>
+                    <w:rPr>
+                      <w:sz w:val="21"/>
+                    </w:rPr>
+                    <w:t>}</w:t>
+                  </w:r>
+                </w:p>
+              </w:tc>
+              <w:tc>
+                <w:tcPr>
+                  <w:tcW w:w="851" w:type="dxa"/>
+                </w:tcPr>
+                <w:p>
+                  <w:pPr>
+                    <w:pStyle w:val="TableParagraph"/>
+                    <w:tabs>
+                      <w:tab w:val="left" w:pos="2999"/>
+                      <w:tab w:val="left" w:pos="4057"/>
+                      <w:tab w:val="left" w:pos="5081"/>
+                      <w:tab w:val="left" w:pos="8249"/>
+                    </w:tabs>
+                    <w:spacing w:before="45"/>
+                    <w:jc w:val="center"/>
+                    <w:rPr>
+                      <w:sz w:val="21"/>
+                    </w:rPr>
+                  </w:pPr>
+                  <w:r>
+                    <w:rPr>
+                      <w:sz w:val="21"/>
+                    </w:rPr>
+                    <w:t>{age}</w:t>
+                  </w:r>
+                </w:p>
+              </w:tc>
+              <w:tc>
+                <w:tcPr>
+                  <w:tcW w:w="1129" w:type="dxa"/>
+                </w:tcPr>
+                <w:p>
+                  <w:pPr>
+                    <w:pStyle w:val="TableParagraph"/>
+                    <w:tabs>
+                      <w:tab w:val="left" w:pos="2999"/>
+                      <w:tab w:val="left" w:pos="4057"/>
+                      <w:tab w:val="left" w:pos="5081"/>
+                      <w:tab w:val="left" w:pos="8249"/>
+                    </w:tabs>
+                    <w:spacing w:before="45"/>
+                    <w:jc w:val="center"/>
+                    <w:rPr>
+                      <w:sz w:val="21"/>
+                    </w:rPr>
+                  </w:pPr>
+                  <w:r>
+                    <w:rPr>
+                      <w:sz w:val="21"/>
+                    </w:rPr>
+                    <w:t>{gender}</w:t>
+                  </w:r>
+                </w:p>
+              </w:tc>
+              <w:tc>
+                <w:tcPr>
+                  <w:tcW w:w="3260" w:type="dxa"/>
+                </w:tcPr>
+                <w:p>
+                  <w:pPr>
+                    <w:pStyle w:val="TableParagraph"/>
+                    <w:tabs>
+                      <w:tab w:val="left" w:pos="2999"/>
+                      <w:tab w:val="left" w:pos="4057"/>
+                      <w:tab w:val="left" w:pos="5081"/>
+                      <w:tab w:val="left" w:pos="8249"/>
+                    </w:tabs>
+                    <w:spacing w:before="45"/>
+                    <w:jc w:val="center"/>
+                    <w:rPr>
+                      <w:sz w:val="21"/>
+                    </w:rPr>
+                  </w:pPr>
+                  <w:r>
+                    <w:rPr>
+                      <w:sz w:val="21"/>
+                    </w:rPr>
+                    <w:t>{</w:t>
+                  </w:r>
+                  <w:proofErr w:type="spellStart"/>
+                  <w:r>
+                    <w:rPr>
+                      <w:sz w:val="21"/>
+                    </w:rPr>
+                    <w:t>booking_status</w:t>
+                  </w:r>
+                  <w:proofErr w:type="spellEnd"/>
+                  <w:r>
+                    <w:rPr>
+                      <w:sz w:val="21"/>
+                    </w:rPr>
+                    <w:t>}</w:t>
+                  </w:r>
+                </w:p>
+              </w:tc>
+              <w:tc>
+                <w:tcPr>
+                  <w:tcW w:w="3118" w:type="dxa"/>
+                </w:tcPr>
+                <w:p>
+                  <w:pPr>
+                    <w:pStyle w:val="TableParagraph"/>
+                    <w:tabs>
+                      <w:tab w:val="left" w:pos="2999"/>
+                      <w:tab w:val="left" w:pos="4057"/>
+                      <w:tab w:val="left" w:pos="5081"/>
+                      <w:tab w:val="left" w:pos="8249"/>
+                    </w:tabs>
+                    <w:spacing w:before="45"/>
+                    <w:jc w:val="center"/>
+                    <w:rPr>
+                      <w:sz w:val="21"/>
+                    </w:rPr>
+                  </w:pPr>
+                  <w:r>
+                    <w:rPr>
+                      <w:sz w:val="21"/>
+                    </w:rPr>
+                    <w:t>{</w:t>
+                  </w:r>
+                  <w:proofErr w:type="spellStart"/>
+                  <w:r>
+                    <w:rPr>
+                      <w:sz w:val="21"/>
+                    </w:rPr>
+                    <w:t>current_status</w:t>
+                  </w:r>
+                  <w:proofErr w:type="spellEnd"/>
+                  <w:r>
+                    <w:rPr>
+                      <w:sz w:val="21"/>
+                    </w:rPr>
+                    <w:t>}</w:t>
+                  </w:r>
+                </w:p>
+              </w:tc>
+            </w:tr>
+          </w:tbl>
           <w:p>
             <w:pPr>
               <w:pStyle w:val="TableParagraph"/>
@@ -1170,124 +1823,6 @@
                 <w:sz w:val="21"/>
               </w:rPr>
             </w:pPr>
-            <w:r>
-              <w:rPr>
-                <w:sz w:val="21"/>
-              </w:rPr>
-              <w:t>1.</w:t>
-            </w:r>
-            <w:r>
-              <w:rPr>
-                <w:spacing w:val="73"/>
-                <w:w w:val="150"/>
-                <w:sz w:val="21"/>
-              </w:rPr>
-              <w:t xml:space="preserve"> </w:t>
-            </w:r>
-            <w:r>
-              <w:rPr>
-                <w:sz w:val="21"/>
-              </w:rPr>
-              <w:t>{</w:t>
-            </w:r>
-            <w:proofErr w:type="spellStart"/>
-            <w:r>
-              <w:rPr>
-                <w:sz w:val="21"/>
-              </w:rPr>
-              <w:t>passenger_name</w:t>
-            </w:r>
-            <w:proofErr w:type="spellEnd"/>
-            <w:r>
-              <w:rPr>
-                <w:sz w:val="21"/>
-              </w:rPr>
-              <w:t>}</w:t>
-            </w:r>
-            <w:r>
-              <w:rPr>
-                <w:sz w:val="21"/>
-              </w:rPr>
-              <w:tab/>
-            </w:r>
-            <w:r>
-              <w:rPr>
-                <w:spacing w:val="-5"/>
-                <w:sz w:val="21"/>
-              </w:rPr>
-              <w:t>{age}</w:t>
-            </w:r>
-            <w:r>
-              <w:rPr>
-                <w:sz w:val="21"/>
-              </w:rPr>
-              <w:tab/>
-            </w:r>
-            <w:r>
-              <w:rPr>
-                <w:spacing w:val="-10"/>
-                <w:sz w:val="21"/>
-              </w:rPr>
-              <w:t>{gender}</w:t>
-            </w:r>
-            <w:r>
-              <w:rPr>
-                <w:sz w:val="21"/>
-              </w:rPr>
-              <w:tab/>
-            </w:r>
-            <w:r>
-              <w:rPr>
-                <w:spacing w:val="-2"/>
-                <w:sz w:val="21"/>
-              </w:rPr>
-              <w:t>{</w:t>
-            </w:r>
-            <w:proofErr w:type="spellStart"/>
-            <w:r>
-              <w:rPr>
-                <w:spacing w:val="-2"/>
-                <w:sz w:val="21"/>
-              </w:rPr>
-              <w:t>booking_status</w:t>
-            </w:r>
-            <w:proofErr w:type="spellEnd"/>
-            <w:r>
-              <w:rPr>
-                <w:spacing w:val="-2"/>
-                <w:sz w:val="21"/>
-              </w:rPr>
-              <w:t>}</w:t>
-            </w:r>
-            <w:r>
-              <w:rPr>
-                <w:sz w:val="21"/>
-              </w:rPr>
-              <w:tab/>
-            </w:r>
-            <w:r>
-              <w:rPr>
-                <w:spacing w:val="-2"/>
-                <w:sz w:val="21"/>
-              </w:rPr>
-              <w:t>{</w:t>
-            </w:r>
-            <w:proofErr w:type="spellStart"/>
-            <w:r>
-              <w:rPr>
-                <w:spacing w:val="-2"/>
-                <w:sz w:val="21"/>
-              </w:rPr>
-              <w:t>current_status</w:t>
-            </w:r>
-            <w:proofErr w:type="spellEnd"/>
-            <w:r>
-              <w:rPr>
-                <w:spacing w:val="-2"/>
-                <w:sz w:val="21"/>
-              </w:rPr>
-              <w:t>}</w:t>
-            </w:r>
           </w:p>
         </w:tc>
       </w:tr>
@@ -1328,100 +1863,6 @@
             </w:pPr>
             <w:r>
               <w:rPr>
-                <w:noProof/>
-                <w:sz w:val="12"/>
-              </w:rPr>
-              <mc:AlternateContent>
-                <mc:Choice Requires="wpg">
-                  <w:drawing>
-                    <wp:anchor distT="0" distB="0" distL="0" distR="0" simplePos="0" relativeHeight="487511040" behindDoc="1" locked="0" layoutInCell="1" allowOverlap="1" wp14:anchorId="5F8264D1" wp14:editId="2862896F">
-                      <wp:simplePos x="0" y="0"/>
-                      <wp:positionH relativeFrom="column">
-                        <wp:posOffset>5650229</wp:posOffset>
-                      </wp:positionH>
-                      <wp:positionV relativeFrom="paragraph">
-                        <wp:posOffset>407960</wp:posOffset>
-                      </wp:positionV>
-                      <wp:extent cx="1314450" cy="1314450"/>
-                      <wp:effectExtent l="0" t="0" r="0" b="0"/>
-                      <wp:wrapNone/>
-                      <wp:docPr id="5" name="Group 5"/>
-                      <wp:cNvGraphicFramePr>
-                        <a:graphicFrameLocks xmlns:a="http://schemas.openxmlformats.org/drawingml/2006/main"/>
-                      </wp:cNvGraphicFramePr>
-                      <a:graphic xmlns:a="http://schemas.openxmlformats.org/drawingml/2006/main">
-                        <a:graphicData uri="http://schemas.microsoft.com/office/word/2010/wordprocessingGroup">
-                          <wpg:wgp>
-                            <wpg:cNvGrpSpPr>
-                              <a:grpSpLocks/>
-                            </wpg:cNvGrpSpPr>
-                            <wpg:grpSpPr>
-                              <a:xfrm>
-                                <a:off x="0" y="0"/>
-                                <a:ext cx="1314450" cy="1314450"/>
-                                <a:chOff x="0" y="0"/>
-                                <a:chExt cx="1314450" cy="1314450"/>
-                              </a:xfrm>
-                            </wpg:grpSpPr>
-                            <pic:pic xmlns:pic="http://schemas.openxmlformats.org/drawingml/2006/picture">
-                              <pic:nvPicPr>
-                                <pic:cNvPr id="6" name="Image 6"/>
-                                <pic:cNvPicPr/>
-                              </pic:nvPicPr>
-                              <pic:blipFill>
-                                <a:blip r:embed="rId9" cstate="print"/>
-                                <a:stretch>
-                                  <a:fillRect/>
-                                </a:stretch>
-                              </pic:blipFill>
-                              <pic:spPr>
-                                <a:xfrm>
-                                  <a:off x="0" y="0"/>
-                                  <a:ext cx="1314449" cy="1314450"/>
-                                </a:xfrm>
-                                <a:prstGeom prst="rect">
-                                  <a:avLst/>
-                                </a:prstGeom>
-                              </pic:spPr>
-                            </pic:pic>
-                          </wpg:wgp>
-                        </a:graphicData>
-                      </a:graphic>
-                    </wp:anchor>
-                  </w:drawing>
-                </mc:Choice>
-                <mc:Fallback>
-                  <w:pict>
-                    <v:group w14:anchorId="52B0EA36" id="Group 5" o:spid="_x0000_s1026" style="position:absolute;margin-left:444.9pt;margin-top:32.1pt;width:103.5pt;height:103.5pt;z-index:-15805440;mso-wrap-distance-left:0;mso-wrap-distance-right:0" coordsize="13144,13144" o:gfxdata="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">
-                      <v:shapetype id="_x0000_t75" coordsize="21600,21600" o:spt="75" o:preferrelative="t" path="m@4@5l@4@11@9@11@9@5xe" filled="f" stroked="f">
-                        <v:stroke joinstyle="miter"/>
-                        <v:formulas>
-                          <v:f eqn="if lineDrawn pixelLineWidth 0"/>
-                          <v:f eqn="sum @0 1 0"/>
-                          <v:f eqn="sum 0 0 @1"/>
-                          <v:f eqn="prod @2 1 2"/>
-                          <v:f eqn="prod @3 21600 pixelWidth"/>
-                          <v:f eqn="prod @3 21600 pixelHeight"/>
-                          <v:f eqn="sum @0 0 1"/>
-                          <v:f eqn="prod @6 1 2"/>
-                          <v:f eqn="prod @7 21600 pixelWidth"/>
-                          <v:f eqn="sum @8 21600 0"/>
-                          <v:f eqn="prod @7 21600 pixelHeight"/>
-                          <v:f eqn="sum @10 21600 0"/>
-                        </v:formulas>
-                        <v:path o:extrusionok="f" gradientshapeok="t" o:connecttype="rect"/>
-                        <o:lock v:ext="edit" aspectratio="t"/>
-                      </v:shapetype>
-                      <v:shape id="Image 6" o:spid="_x0000_s1027" type="#_x0000_t75" style="position:absolute;width:13144;height:13144;visibility:visible;mso-wrap-style:square" o:gfxdata="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">
-                        <v:imagedata r:id="rId10" o:title=""/>
-                      </v:shape>
-                    </v:group>
-                  </w:pict>
-                </mc:Fallback>
-              </mc:AlternateContent>
-            </w:r>
-            <w:r>
-              <w:rPr>
                 <w:spacing w:val="-2"/>
                 <w:sz w:val="12"/>
               </w:rPr>
@@ -1629,16 +2070,58 @@
                 <w:spacing w:val="-4"/>
                 <w:sz w:val="21"/>
               </w:rPr>
-              <w:t>transaction_id</w:t>
-            </w:r>
-            <w:proofErr w:type="spellEnd"/>
+              <w:t>transaction_</w:t>
+            </w:r>
+            <w:proofErr w:type="gramStart"/>
             <w:r>
               <w:rPr>
                 <w:b/>
                 <w:spacing w:val="-4"/>
                 <w:sz w:val="21"/>
               </w:rPr>
+              <w:t>id</w:t>
+            </w:r>
+            <w:proofErr w:type="spellEnd"/>
+            <w:r>
+              <w:rPr>
+                <w:b/>
+                <w:spacing w:val="-4"/>
+                <w:sz w:val="21"/>
+              </w:rPr>
               <w:t>}</w:t>
+            </w:r>
+            <w:r>
+              <w:rPr>
+                <w:b/>
+                <w:spacing w:val="-4"/>
+                <w:sz w:val="21"/>
+              </w:rPr>
+              <w:t xml:space="preserve">   </w:t>
+            </w:r>
+            <w:proofErr w:type="gramEnd"/>
+            <w:r>
+              <w:rPr>
+                <w:b/>
+                <w:spacing w:val="-4"/>
+                <w:sz w:val="21"/>
+              </w:rPr>
+              <w:t xml:space="preserve">                                                                                                                               </w:t>
+            </w:r>
+            <w:r>
+              <w:rPr>
+                <w:b/>
+                <w:spacing w:val="-4"/>
+                <w:sz w:val="21"/>
+              </w:rPr>
+              <w:t xml:space="preserve">       </w:t>
+            </w:r>
+            <w:r>
+              <w:rPr>
+                <w:b/>
+                <w:spacing w:val="-4"/>
+                <w:sz w:val="21"/>
+              </w:rPr>
+              <w:t>QR_PLACEHOLDER</w:t>
             </w:r>
           </w:p>
           <w:p>
@@ -1787,6 +2270,13 @@
               </w:rPr>
               <w:t>average.</w:t>
             </w:r>
+            <w:r>
+              <w:rPr>
+                <w:spacing w:val="-2"/>
+                <w:sz w:val="21"/>
+              </w:rPr>
+              <w:t xml:space="preserve">                                                                                          </w:t>
+            </w:r>
           </w:p>
           <w:p>
             <w:pPr>
@@ -1831,6 +2321,7 @@
               <w:pStyle w:val="TableParagraph"/>
               <w:tabs>
                 <w:tab w:val="left" w:pos="4999"/>
+                <w:tab w:val="left" w:pos="10080"/>
               </w:tabs>
               <w:spacing w:before="93"/>
               <w:ind w:left="314"/>
@@ -1885,7 +2376,7 @@
                           <pic:cNvPicPr/>
                         </pic:nvPicPr>
                         <pic:blipFill>
-                          <a:blip r:embed="rId11" cstate="print"/>
+                          <a:blip r:embed="rId9" cstate="print"/>
                           <a:stretch>
                             <a:fillRect/>
                           </a:stretch>
@@ -1933,6 +2424,12 @@
               </w:rPr>
               <w:t>}</w:t>
             </w:r>
+            <w:r>
+              <w:rPr>
+                <w:sz w:val="19"/>
+              </w:rPr>
+              <w:tab/>
+            </w:r>
           </w:p>
           <w:p>
             <w:pPr>
@@ -2045,7 +2542,7 @@
                           <pic:cNvPicPr/>
                         </pic:nvPicPr>
                         <pic:blipFill>
-                          <a:blip r:embed="rId11" cstate="print"/>
+                          <a:blip r:embed="rId9" cstate="print"/>
                           <a:stretch>
                             <a:fillRect/>
                           </a:stretch>
@@ -2179,7 +2676,7 @@
                           <pic:cNvPicPr/>
                         </pic:nvPicPr>
                         <pic:blipFill>
-                          <a:blip r:embed="rId11" cstate="print"/>
+                          <a:blip r:embed="rId9" cstate="print"/>
                           <a:stretch>
                             <a:fillRect/>
                           </a:stretch>
@@ -2327,7 +2824,7 @@
               <mc:AlternateContent>
                 <mc:Choice Requires="wpg">
                   <w:drawing>
-                    <wp:anchor distT="0" distB="0" distL="0" distR="0" simplePos="0" relativeHeight="487509504" behindDoc="1" locked="0" layoutInCell="1" allowOverlap="1" wp14:anchorId="2BA497C5" wp14:editId="645F21FA">
+                    <wp:anchor distT="0" distB="0" distL="0" distR="0" simplePos="0" relativeHeight="487509504" behindDoc="1" locked="0" layoutInCell="1" allowOverlap="1" wp14:anchorId="2BA497C5" wp14:editId="77FF5C3B">
                       <wp:simplePos x="0" y="0"/>
                       <wp:positionH relativeFrom="column">
                         <wp:posOffset>146177</wp:posOffset>
@@ -2446,7 +2943,7 @@
                 </mc:Choice>
                 <mc:Fallback>
                   <w:pict>
-                    <v:group w14:anchorId="6EDD9A17" id="Group 10" o:spid="_x0000_s1026" style="position:absolute;margin-left:11.5pt;margin-top:2.65pt;width:3.45pt;height:3.45pt;z-index:-15806976;mso-wrap-distance-left:0;mso-wrap-distance-right:0" coordsize="43815,43815" o:gfxdata="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">
+                    <v:group w14:anchorId="7ADE7B11" id="Group 10" o:spid="_x0000_s1026" style="position:absolute;margin-left:11.5pt;margin-top:2.65pt;width:3.45pt;height:3.45pt;z-index:-15806976;mso-wrap-distance-left:0;mso-wrap-distance-right:0" coordsize="43815,43815" o:gfxdata="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">
                       <v:shape id="Graphic 11" o:spid="_x0000_s1027" style="position:absolute;width:43815;height:43815;visibility:visible;mso-wrap-style:square;v-text-anchor:top" coordsize="43815,43815" o:gfxdata="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" path="m21590,l13180,1694,6318,6318,1694,13180,,21590r1694,8483l6318,36972r6862,4638l21590,43307r8483,-1697l36972,36972r4638,-6899l43307,21590,41610,13180,36972,6318,30073,1694,21590,xe" fillcolor="black" stroked="f">
                         <v:path arrowok="t"/>
                       </v:shape>
@@ -4550,7 +5047,23 @@
                 <w:spacing w:val="-5"/>
                 <w:sz w:val="18"/>
               </w:rPr>
-              <w:t>{ticket_price}</w:t>
+              <w:t>{</w:t>
+            </w:r>
+            <w:proofErr w:type="spellStart"/>
+            <w:r>
+              <w:rPr>
+                <w:spacing w:val="-5"/>
+                <w:sz w:val="18"/>
+              </w:rPr>
+              <w:t>ticket_price</w:t>
+            </w:r>
+            <w:proofErr w:type="spellEnd"/>
+            <w:r>
+              <w:rPr>
+                <w:spacing w:val="-5"/>
+                <w:sz w:val="18"/>
+              </w:rPr>
+              <w:t>}</w:t>
             </w:r>
           </w:p>
           <w:p>
@@ -9926,7 +10439,7 @@
               </w:rPr>
               <w:t xml:space="preserve"> </w:t>
             </w:r>
-            <w:hyperlink r:id="rId12">
+            <w:hyperlink r:id="rId10">
               <w:r>
                 <w:rPr>
                   <w:w w:val="105"/>
@@ -10189,7 +10702,7 @@
               </w:rPr>
               <w:t xml:space="preserve"> </w:t>
             </w:r>
-            <w:hyperlink r:id="rId13">
+            <w:hyperlink r:id="rId11">
               <w:r>
                 <w:rPr>
                   <w:spacing w:val="-2"/>
@@ -11324,7 +11837,7 @@
               </w:rPr>
               <w:t xml:space="preserve"> </w:t>
             </w:r>
-            <w:hyperlink r:id="rId14">
+            <w:hyperlink r:id="rId12">
               <w:r>
                 <w:rPr>
                   <w:w w:val="105"/>
@@ -13775,7 +14288,7 @@
               </w:rPr>
               <w:t xml:space="preserve">on to </w:t>
             </w:r>
-            <w:hyperlink r:id="rId15">
+            <w:hyperlink r:id="rId13">
               <w:r>
                 <w:rPr>
                   <w:sz w:val="19"/>
@@ -13838,7 +14351,7 @@
                           <pic:cNvPicPr/>
                         </pic:nvPicPr>
                         <pic:blipFill>
-                          <a:blip r:embed="rId16" cstate="print"/>
+                          <a:blip r:embed="rId14" cstate="print"/>
                           <a:stretch>
                             <a:fillRect/>
                           </a:stretch>
@@ -13875,6 +14388,184 @@
 <file path=word/numbering.xml><?xml version="1.0" encoding="utf-8"?>
 <w:numbering xmlns:wpc="http://schemas.microsoft.com/office/word/2010/wordprocessingCanvas" xmlns:cx="http://schemas.microsoft.com/office/drawing/2014/chartex" xmlns:cx1="http://schemas.microsoft.com/office/drawing/2015/9/8/chartex" xmlns:cx2="http://schemas.microsoft.com/office/drawing/2015/10/21/chartex" xmlns:cx3="http://schemas.microsoft.com/office/drawing/2016/5/9/chartex" xmlns:cx4="http://schemas.microsoft.com/office/drawing/2016/5/10/chartex" xmlns:cx5="http://schemas.microsoft.com/office/drawing/2016/5/11/chartex" xmlns:cx6="http://schemas.microsoft.com/office/drawing/2016/5/12/chartex" xmlns:cx7="http://schemas.microsoft.com/office/drawing/2016/5/13/chartex" xmlns:cx8="http://schemas.microsoft.com/office/drawing/2016/5/14/chartex" xmlns:mc="http://schemas.openxmlformats.org/markup-compatibility/2006" xmlns:aink="http://schemas.microsoft.com/office/drawing/2016/ink" xmlns:am3d="http://schemas.microsoft.com/office/drawing/2017/model3d" xmlns:o="urn:schemas-microsoft-com:office:office" xmlns:oel="http://schemas.microsoft.com/office/2019/extlst" xmlns:r="http://schemas.openxmlformats.org/officeDocument/2006/relationships" xmlns:m="http://schemas.openxmlformats.org/officeDocument/2006/math" xmlns:v="urn:schemas-microsoft-com:vml" xmlns:wp14="http://schemas.microsoft.com/office/word/2010/wordprocessingDrawing" xmlns:wp="http://schemas.openxmlformats.org/drawingml/2006/wordprocessingDrawing" xmlns:w10="urn:schemas-microsoft-com:office:word" xmlns:w="http://schemas.openxmlformats.org/wordprocessingml/2006/main" xmlns:w14="http://schemas.microsoft.com/office/word/2010/wordml" xmlns:w15="http://schemas.microsoft.com/office/word/2012/wordml" xmlns:w16cex="http://schemas.microsoft.com/office/word/2018/wordml/cex" xmlns:w16cid="http://schemas.microsoft.com/office/word/2016/wordml/cid" xmlns:w16="http://schemas.microsoft.com/office/word/2018/wordml" xmlns:w16du="http://schemas.microsoft.com/office/word/2023/wordml/word16du" xmlns:w16sdtdh="http://schemas.microsoft.com/office/word/2020/wordml/sdtdatahash" xmlns:w16sdtfl="http://schemas.microsoft.com/office/word/2024/wordml/sdtformatlock" xmlns:w16se="http://schemas.microsoft.com/office/word/2015/wordml/symex" xmlns:wpg="http://schemas.microsoft.com/office/word/2010/wordprocessingGroup" xmlns:wpi="http://schemas.microsoft.com/office/word/2010/wordprocessingInk" xmlns:wne="http://schemas.microsoft.com/office/word/2006/wordml" xmlns:wps="http://schemas.microsoft.com/office/word/2010/wordprocessingShape" mc:Ignorable="w14 w15 w16se w16cid w16 w16cex w16sdtdh w16sdtfl w16du wp14">
   <w:abstractNum w:abstractNumId="0" w15:restartNumberingAfterBreak="0">
+    <w:nsid w:val="191B603C"/>
+    <w:multiLevelType w:val="hybridMultilevel"/>
+    <w:tmpl w:val="A692BDF2"/>
+    <w:lvl w:ilvl="0" w:tplc="4009000F">
+      <w:start w:val="1"/>
+      <w:numFmt w:val="decimal"/>
+      <w:lvlText w:val="%1."/>
+      <w:lvlJc w:val="left"/>
+      <w:pPr>
+        <w:ind w:left="720" w:hanging="360"/>
+      </w:pPr>
+      <w:rPr>
+        <w:rFonts w:hint="default"/>
+      </w:rPr>
+    </w:lvl>
+    <w:lvl w:ilvl="1" w:tplc="40090019" w:tentative="1">
+      <w:start w:val="1"/>
+      <w:numFmt w:val="lowerLetter"/>
+      <w:lvlText w:val="%2."/>
+      <w:lvlJc w:val="left"/>
+      <w:pPr>
+        <w:ind w:left="1440" w:hanging="360"/>
+      </w:pPr>
+    </w:lvl>
+    <w:lvl w:ilvl="2" w:tplc="4009001B" w:tentative="1">
+      <w:start w:val="1"/>
+      <w:numFmt w:val="lowerRoman"/>
+      <w:lvlText w:val="%3."/>
+      <w:lvlJc w:val="right"/>
+      <w:pPr>
+        <w:ind w:left="2160" w:hanging="180"/>
+      </w:pPr>
+    </w:lvl>
+    <w:lvl w:ilvl="3" w:tplc="4009000F" w:tentative="1">
+      <w:start w:val="1"/>
+      <w:numFmt w:val="decimal"/>
+      <w:lvlText w:val="%4."/>
+      <w:lvlJc w:val="left"/>
+      <w:pPr>
+        <w:ind w:left="2880" w:hanging="360"/>
+      </w:pPr>
+    </w:lvl>
+    <w:lvl w:ilvl="4" w:tplc="40090019" w:tentative="1">
+      <w:start w:val="1"/>
+      <w:numFmt w:val="lowerLetter"/>
+      <w:lvlText w:val="%5."/>
+      <w:lvlJc w:val="left"/>
+      <w:pPr>
+        <w:ind w:left="3600" w:hanging="360"/>
+      </w:pPr>
+    </w:lvl>
+    <w:lvl w:ilvl="5" w:tplc="4009001B" w:tentative="1">
+      <w:start w:val="1"/>
+      <w:numFmt w:val="lowerRoman"/>
+      <w:lvlText w:val="%6."/>
+      <w:lvlJc w:val="right"/>
+      <w:pPr>
+        <w:ind w:left="4320" w:hanging="180"/>
+      </w:pPr>
+    </w:lvl>
+    <w:lvl w:ilvl="6" w:tplc="4009000F" w:tentative="1">
+      <w:start w:val="1"/>
+      <w:numFmt w:val="decimal"/>
+      <w:lvlText w:val="%7."/>
+      <w:lvlJc w:val="left"/>
+      <w:pPr>
+        <w:ind w:left="5040" w:hanging="360"/>
+      </w:pPr>
+    </w:lvl>
+    <w:lvl w:ilvl="7" w:tplc="40090019" w:tentative="1">
+      <w:start w:val="1"/>
+      <w:numFmt w:val="lowerLetter"/>
+      <w:lvlText w:val="%8."/>
+      <w:lvlJc w:val="left"/>
+      <w:pPr>
+        <w:ind w:left="5760" w:hanging="360"/>
+      </w:pPr>
+    </w:lvl>
+    <w:lvl w:ilvl="8" w:tplc="4009001B" w:tentative="1">
+      <w:start w:val="1"/>
+      <w:numFmt w:val="lowerRoman"/>
+      <w:lvlText w:val="%9."/>
+      <w:lvlJc w:val="right"/>
+      <w:pPr>
+        <w:ind w:left="6480" w:hanging="180"/>
+      </w:pPr>
+    </w:lvl>
+  </w:abstractNum>
+  <w:abstractNum w:abstractNumId="1" w15:restartNumberingAfterBreak="0">
+    <w:nsid w:val="20AE785F"/>
+    <w:multiLevelType w:val="hybridMultilevel"/>
+    <w:tmpl w:val="058E8830"/>
+    <w:lvl w:ilvl="0" w:tplc="4009000F">
+      <w:start w:val="1"/>
+      <w:numFmt w:val="decimal"/>
+      <w:lvlText w:val="%1."/>
+      <w:lvlJc w:val="left"/>
+      <w:pPr>
+        <w:ind w:left="720" w:hanging="360"/>
+      </w:pPr>
+      <w:rPr>
+        <w:rFonts w:hint="default"/>
+      </w:rPr>
+    </w:lvl>
+    <w:lvl w:ilvl="1" w:tplc="40090019" w:tentative="1">
+      <w:start w:val="1"/>
+      <w:numFmt w:val="lowerLetter"/>
+      <w:lvlText w:val="%2."/>
+      <w:lvlJc w:val="left"/>
+      <w:pPr>
+        <w:ind w:left="1440" w:hanging="360"/>
+      </w:pPr>
+    </w:lvl>
+    <w:lvl w:ilvl="2" w:tplc="4009001B" w:tentative="1">
+      <w:start w:val="1"/>
+      <w:numFmt w:val="lowerRoman"/>
+      <w:lvlText w:val="%3."/>
+      <w:lvlJc w:val="right"/>
+      <w:pPr>
+        <w:ind w:left="2160" w:hanging="180"/>
+      </w:pPr>
+    </w:lvl>
+    <w:lvl w:ilvl="3" w:tplc="4009000F" w:tentative="1">
+      <w:start w:val="1"/>
+      <w:numFmt w:val="decimal"/>
+      <w:lvlText w:val="%4."/>
+      <w:lvlJc w:val="left"/>
+      <w:pPr>
+        <w:ind w:left="2880" w:hanging="360"/>
+      </w:pPr>
+    </w:lvl>
+    <w:lvl w:ilvl="4" w:tplc="40090019" w:tentative="1">
+      <w:start w:val="1"/>
+      <w:numFmt w:val="lowerLetter"/>
+      <w:lvlText w:val="%5."/>
+      <w:lvlJc w:val="left"/>
+      <w:pPr>
+        <w:ind w:left="3600" w:hanging="360"/>
+      </w:pPr>
+    </w:lvl>
+    <w:lvl w:ilvl="5" w:tplc="4009001B" w:tentative="1">
+      <w:start w:val="1"/>
+      <w:numFmt w:val="lowerRoman"/>
+      <w:lvlText w:val="%6."/>
+      <w:lvlJc w:val="right"/>
+      <w:pPr>
+        <w:ind w:left="4320" w:hanging="180"/>
+      </w:pPr>
+    </w:lvl>
+    <w:lvl w:ilvl="6" w:tplc="4009000F" w:tentative="1">
+      <w:start w:val="1"/>
+      <w:numFmt w:val="decimal"/>
+      <w:lvlText w:val="%7."/>
+      <w:lvlJc w:val="left"/>
+      <w:pPr>
+        <w:ind w:left="5040" w:hanging="360"/>
+      </w:pPr>
+    </w:lvl>
+    <w:lvl w:ilvl="7" w:tplc="40090019" w:tentative="1">
+      <w:start w:val="1"/>
+      <w:numFmt w:val="lowerLetter"/>
+      <w:lvlText w:val="%8."/>
+      <w:lvlJc w:val="left"/>
+      <w:pPr>
+        <w:ind w:left="5760" w:hanging="360"/>
+      </w:pPr>
+    </w:lvl>
+    <w:lvl w:ilvl="8" w:tplc="4009001B" w:tentative="1">
+      <w:start w:val="1"/>
+      <w:numFmt w:val="lowerRoman"/>
+      <w:lvlText w:val="%9."/>
+      <w:lvlJc w:val="right"/>
+      <w:pPr>
+        <w:ind w:left="6480" w:hanging="180"/>
+      </w:pPr>
+    </w:lvl>
+  </w:abstractNum>
+  <w:abstractNum w:abstractNumId="2" w15:restartNumberingAfterBreak="0">
     <w:nsid w:val="35E127AB"/>
     <w:multiLevelType w:val="hybridMultilevel"/>
     <w:tmpl w:val="72DC0544"/>
@@ -13997,8 +14688,106 @@
       </w:rPr>
     </w:lvl>
   </w:abstractNum>
+  <w:abstractNum w:abstractNumId="3" w15:restartNumberingAfterBreak="0">
+    <w:nsid w:val="44AF3BD1"/>
+    <w:multiLevelType w:val="hybridMultilevel"/>
+    <w:tmpl w:val="23F6E09A"/>
+    <w:lvl w:ilvl="0" w:tplc="4009000F">
+      <w:start w:val="1"/>
+      <w:numFmt w:val="decimal"/>
+      <w:lvlText w:val="%1."/>
+      <w:lvlJc w:val="left"/>
+      <w:pPr>
+        <w:ind w:left="720" w:hanging="360"/>
+      </w:pPr>
+      <w:rPr>
+        <w:rFonts w:hint="default"/>
+      </w:rPr>
+    </w:lvl>
+    <w:lvl w:ilvl="1" w:tplc="40090019" w:tentative="1">
+      <w:start w:val="1"/>
+      <w:numFmt w:val="lowerLetter"/>
+      <w:lvlText w:val="%2."/>
+      <w:lvlJc w:val="left"/>
+      <w:pPr>
+        <w:ind w:left="1440" w:hanging="360"/>
+      </w:pPr>
+    </w:lvl>
+    <w:lvl w:ilvl="2" w:tplc="4009001B" w:tentative="1">
+      <w:start w:val="1"/>
+      <w:numFmt w:val="lowerRoman"/>
+      <w:lvlText w:val="%3."/>
+      <w:lvlJc w:val="right"/>
+      <w:pPr>
+        <w:ind w:left="2160" w:hanging="180"/>
+      </w:pPr>
+    </w:lvl>
+    <w:lvl w:ilvl="3" w:tplc="4009000F" w:tentative="1">
+      <w:start w:val="1"/>
+      <w:numFmt w:val="decimal"/>
+      <w:lvlText w:val="%4."/>
+      <w:lvlJc w:val="left"/>
+      <w:pPr>
+        <w:ind w:left="2880" w:hanging="360"/>
+      </w:pPr>
+    </w:lvl>
+    <w:lvl w:ilvl="4" w:tplc="40090019" w:tentative="1">
+      <w:start w:val="1"/>
+      <w:numFmt w:val="lowerLetter"/>
+      <w:lvlText w:val="%5."/>
+      <w:lvlJc w:val="left"/>
+      <w:pPr>
+        <w:ind w:left="3600" w:hanging="360"/>
+      </w:pPr>
+    </w:lvl>
+    <w:lvl w:ilvl="5" w:tplc="4009001B" w:tentative="1">
+      <w:start w:val="1"/>
+      <w:numFmt w:val="lowerRoman"/>
+      <w:lvlText w:val="%6."/>
+      <w:lvlJc w:val="right"/>
+      <w:pPr>
+        <w:ind w:left="4320" w:hanging="180"/>
+      </w:pPr>
+    </w:lvl>
+    <w:lvl w:ilvl="6" w:tplc="4009000F" w:tentative="1">
+      <w:start w:val="1"/>
+      <w:numFmt w:val="decimal"/>
+      <w:lvlText w:val="%7."/>
+      <w:lvlJc w:val="left"/>
+      <w:pPr>
+        <w:ind w:left="5040" w:hanging="360"/>
+      </w:pPr>
+    </w:lvl>
+    <w:lvl w:ilvl="7" w:tplc="40090019" w:tentative="1">
+      <w:start w:val="1"/>
+      <w:numFmt w:val="lowerLetter"/>
+      <w:lvlText w:val="%8."/>
+      <w:lvlJc w:val="left"/>
+      <w:pPr>
+        <w:ind w:left="5760" w:hanging="360"/>
+      </w:pPr>
+    </w:lvl>
+    <w:lvl w:ilvl="8" w:tplc="4009001B" w:tentative="1">
+      <w:start w:val="1"/>
+      <w:numFmt w:val="lowerRoman"/>
+      <w:lvlText w:val="%9."/>
+      <w:lvlJc w:val="right"/>
+      <w:pPr>
+        <w:ind w:left="6480" w:hanging="180"/>
+      </w:pPr>
+    </w:lvl>
+  </w:abstractNum>
   <w:num w:numId="1" w16cid:durableId="516239998">
+    <w:abstractNumId w:val="2"/>
+  </w:num>
+  <w:num w:numId="2" w16cid:durableId="1223561011">
     <w:abstractNumId w:val="0"/>
+  </w:num>
+  <w:num w:numId="3" w16cid:durableId="1575161075">
+    <w:abstractNumId w:val="1"/>
+  </w:num>
+  <w:num w:numId="4" w16cid:durableId="873661910">
+    <w:abstractNumId w:val="3"/>
   </w:num>
 </w:numbering>
 </file>
@@ -14446,6 +15235,22 @@
       <w:rFonts w:ascii="Calibri" w:eastAsia="Calibri" w:hAnsi="Calibri" w:cs="Calibri"/>
     </w:rPr>
   </w:style>
+  <w:style w:type="table" w:styleId="TableGrid">
+    <w:name w:val="Table Grid"/>
+    <w:basedOn w:val="TableNormal"/>
+    <w:uiPriority w:val="39"/>
+    <w:rsid w:val="00C94A6C"/>
+    <w:tblPr>
+      <w:tblBorders>
+        <w:top w:val="single" w:sz="4" w:space="0" w:color="auto"/>
+        <w:left w:val="single" w:sz="4" w:space="0" w:color="auto"/>
+        <w:bottom w:val="single" w:sz="4" w:space="0" w:color="auto"/>
+        <w:right w:val="single" w:sz="4" w:space="0" w:color="auto"/>
+        <w:insideH w:val="single" w:sz="4" w:space="0" w:color="auto"/>
+        <w:insideV w:val="single" w:sz="4" w:space="0" w:color="auto"/>
+      </w:tblBorders>
+    </w:tblPr>
+  </w:style>
 </w:styles>
 </file>
 

</xml_diff>